<commit_message>
completed project, a few minor things to fix when there is time
</commit_message>
<xml_diff>
--- a/asgn1/report/Report.docx
+++ b/asgn1/report/Report.docx
@@ -8,14 +8,8 @@
         <w:jc w:val="center"/>
       </w:pPr>
       <w:r>
-        <w:t>COSC 450 assignment 1: procedural generated buildings</w:t>
-      </w:r>
-    </w:p>
-    <w:p>
-      <w:pPr>
-        <w:pStyle w:val="Standard"/>
-        <w:jc w:val="center"/>
-      </w:pPr>
+        <w:t>COSC 450 assignment 1: report</w:t>
+      </w:r>
     </w:p>
     <w:p>
       <w:pPr>
@@ -159,6 +153,8 @@
       <w:r>
         <w:t>Make references to sources of inspiration, and third party things used</w:t>
       </w:r>
+      <w:bookmarkStart w:id="0" w:name="_GoBack"/>
+      <w:bookmarkEnd w:id="0"/>
     </w:p>
     <w:p>
       <w:pPr>
@@ -203,9 +199,6 @@
         <w:jc w:val="both"/>
       </w:pPr>
       <w:r>
-        <w:t xml:space="preserve">Technical instruction: </w:t>
-      </w:r>
-      <w:r>
         <w:t>Instruction on how to run the program</w:t>
       </w:r>
     </w:p>
@@ -219,7 +212,20 @@
         <w:jc w:val="both"/>
       </w:pPr>
       <w:r>
-        <w:t>Assumptions made</w:t>
+        <w:t>How to run the script</w:t>
+      </w:r>
+    </w:p>
+    <w:p>
+      <w:pPr>
+        <w:pStyle w:val="Standard"/>
+        <w:numPr>
+          <w:ilvl w:val="2"/>
+          <w:numId w:val="2"/>
+        </w:numPr>
+        <w:jc w:val="both"/>
+      </w:pPr>
+      <w:r>
+        <w:t>Third party addons required</w:t>
       </w:r>
     </w:p>
     <w:p>
@@ -232,6 +238,19 @@
         <w:jc w:val="both"/>
       </w:pPr>
       <w:r>
+        <w:t>Range of appropriate dimensions</w:t>
+      </w:r>
+    </w:p>
+    <w:p>
+      <w:pPr>
+        <w:pStyle w:val="Standard"/>
+        <w:numPr>
+          <w:ilvl w:val="1"/>
+          <w:numId w:val="2"/>
+        </w:numPr>
+        <w:jc w:val="both"/>
+      </w:pPr>
+      <w:r>
         <w:t>known issues (if any)</w:t>
       </w:r>
     </w:p>
@@ -245,9 +264,6 @@
         <w:jc w:val="both"/>
       </w:pPr>
       <w:r>
-        <w:t xml:space="preserve">Discussion of </w:t>
-      </w:r>
-      <w:r>
         <w:t>Design and implementation of my buildings</w:t>
       </w:r>
     </w:p>
@@ -268,13 +284,26 @@
       <w:pPr>
         <w:pStyle w:val="Standard"/>
         <w:numPr>
+          <w:ilvl w:val="2"/>
+          <w:numId w:val="2"/>
+        </w:numPr>
+        <w:jc w:val="both"/>
+      </w:pPr>
+      <w:r>
+        <w:t>pictures</w:t>
+      </w:r>
+    </w:p>
+    <w:p>
+      <w:pPr>
+        <w:pStyle w:val="Standard"/>
+        <w:numPr>
           <w:ilvl w:val="1"/>
           <w:numId w:val="2"/>
         </w:numPr>
         <w:jc w:val="both"/>
       </w:pPr>
       <w:r>
-        <w:t>Approach to parametrization and randomness</w:t>
+        <w:t>How is my building constructed? (My approach)</w:t>
       </w:r>
     </w:p>
     <w:p>
@@ -287,7 +316,59 @@
         <w:jc w:val="both"/>
       </w:pPr>
       <w:r>
-        <w:t>What factors are randomized?</w:t>
+        <w:t>Start with podium</w:t>
+      </w:r>
+    </w:p>
+    <w:p>
+      <w:pPr>
+        <w:pStyle w:val="Standard"/>
+        <w:numPr>
+          <w:ilvl w:val="2"/>
+          <w:numId w:val="2"/>
+        </w:numPr>
+        <w:jc w:val="both"/>
+      </w:pPr>
+      <w:r>
+        <w:t>On dimension fitting</w:t>
+      </w:r>
+    </w:p>
+    <w:p>
+      <w:pPr>
+        <w:pStyle w:val="Standard"/>
+        <w:numPr>
+          <w:ilvl w:val="1"/>
+          <w:numId w:val="2"/>
+        </w:numPr>
+        <w:jc w:val="both"/>
+      </w:pPr>
+      <w:r>
+        <w:t>Variation and stylistic consistency</w:t>
+      </w:r>
+    </w:p>
+    <w:p>
+      <w:pPr>
+        <w:pStyle w:val="Standard"/>
+        <w:numPr>
+          <w:ilvl w:val="2"/>
+          <w:numId w:val="2"/>
+        </w:numPr>
+        <w:jc w:val="both"/>
+      </w:pPr>
+      <w:r>
+        <w:t>Procedural generation</w:t>
+      </w:r>
+    </w:p>
+    <w:p>
+      <w:pPr>
+        <w:pStyle w:val="Standard"/>
+        <w:numPr>
+          <w:ilvl w:val="2"/>
+          <w:numId w:val="2"/>
+        </w:numPr>
+        <w:jc w:val="both"/>
+      </w:pPr>
+      <w:r>
+        <w:t>“random factors”</w:t>
       </w:r>
     </w:p>
     <w:p>
@@ -300,57 +381,20 @@
         <w:jc w:val="both"/>
       </w:pPr>
       <w:r>
-        <w:t>Dome</w:t>
-      </w:r>
-    </w:p>
-    <w:p>
-      <w:pPr>
-        <w:pStyle w:val="Standard"/>
-        <w:numPr>
-          <w:ilvl w:val="3"/>
-          <w:numId w:val="2"/>
-        </w:numPr>
-        <w:jc w:val="both"/>
-      </w:pPr>
-      <w:r>
-        <w:t>Width and length of temple</w:t>
-      </w:r>
-    </w:p>
-    <w:p>
-      <w:pPr>
-        <w:pStyle w:val="Standard"/>
-        <w:numPr>
-          <w:ilvl w:val="3"/>
-          <w:numId w:val="2"/>
-        </w:numPr>
-        <w:jc w:val="both"/>
-      </w:pPr>
-      <w:r>
-        <w:t>Number of columns per side</w:t>
-      </w:r>
-    </w:p>
-    <w:p>
-      <w:pPr>
-        <w:pStyle w:val="Standard"/>
-        <w:numPr>
-          <w:ilvl w:val="3"/>
-          <w:numId w:val="2"/>
-        </w:numPr>
-        <w:jc w:val="both"/>
-      </w:pPr>
-    </w:p>
-    <w:p>
-      <w:pPr>
-        <w:pStyle w:val="Standard"/>
-        <w:numPr>
-          <w:ilvl w:val="2"/>
-          <w:numId w:val="2"/>
-        </w:numPr>
-        <w:jc w:val="both"/>
-      </w:pPr>
-      <w:r>
-        <w:t>The bound-box</w:t>
-      </w:r>
+        <w:t>podium length, width, height</w:t>
+      </w:r>
+    </w:p>
+    <w:p>
+      <w:pPr>
+        <w:pStyle w:val="Standard"/>
+        <w:jc w:val="both"/>
+      </w:pPr>
+    </w:p>
+    <w:p>
+      <w:pPr>
+        <w:pStyle w:val="Standard"/>
+        <w:jc w:val="both"/>
+      </w:pPr>
     </w:p>
     <w:p>
       <w:pPr>
@@ -362,23 +406,7 @@
         <w:jc w:val="both"/>
       </w:pPr>
       <w:r>
-        <w:t>How is my building constructed?</w:t>
-      </w:r>
-    </w:p>
-    <w:p>
-      <w:pPr>
-        <w:pStyle w:val="Standard"/>
-        <w:numPr>
-          <w:ilvl w:val="1"/>
-          <w:numId w:val="2"/>
-        </w:numPr>
-        <w:jc w:val="both"/>
-      </w:pPr>
-      <w:r>
-        <w:t>Challenges</w:t>
-      </w:r>
-      <w:r>
-        <w:t xml:space="preserve"> faced</w:t>
+        <w:t>Challenges faced</w:t>
       </w:r>
     </w:p>
     <w:p>
@@ -391,132 +419,431 @@
         <w:jc w:val="both"/>
       </w:pPr>
       <w:r>
-        <w:t xml:space="preserve">Showcase: </w:t>
-      </w:r>
-      <w:r>
         <w:t>Examples of the range of buildings</w:t>
       </w:r>
-      <w:r>
-        <w:t>, how they are different</w:t>
-      </w:r>
-      <w:r>
-        <w:t>:</w:t>
-      </w:r>
-    </w:p>
-    <w:p>
-      <w:pPr>
-        <w:pStyle w:val="Standard"/>
-        <w:numPr>
-          <w:ilvl w:val="1"/>
-          <w:numId w:val="2"/>
-        </w:numPr>
-        <w:jc w:val="both"/>
-      </w:pPr>
-      <w:r>
-        <w:t>Setting for a typical maison carree setup</w:t>
-      </w:r>
-    </w:p>
-    <w:p>
-      <w:pPr>
-        <w:pStyle w:val="Standard"/>
-        <w:numPr>
-          <w:ilvl w:val="1"/>
-          <w:numId w:val="2"/>
-        </w:numPr>
-        <w:jc w:val="both"/>
-      </w:pPr>
-      <w:bookmarkStart w:id="0" w:name="_GoBack"/>
-      <w:bookmarkEnd w:id="0"/>
-    </w:p>
-    <w:p>
-      <w:pPr>
-        <w:pStyle w:val="Standard"/>
-        <w:jc w:val="both"/>
-      </w:pPr>
-    </w:p>
-    <w:p>
-      <w:pPr>
-        <w:pStyle w:val="Standard"/>
-        <w:jc w:val="both"/>
-      </w:pPr>
-    </w:p>
-    <w:p>
-      <w:pPr>
-        <w:pStyle w:val="Standard"/>
-        <w:jc w:val="both"/>
-      </w:pPr>
-    </w:p>
-    <w:p>
-      <w:pPr>
-        <w:pStyle w:val="Standard"/>
-        <w:jc w:val="both"/>
-      </w:pPr>
-    </w:p>
-    <w:p>
-      <w:pPr>
-        <w:pStyle w:val="Standard"/>
-        <w:jc w:val="both"/>
-      </w:pPr>
-    </w:p>
-    <w:p>
-      <w:pPr>
-        <w:pStyle w:val="Standard"/>
-        <w:jc w:val="both"/>
-      </w:pPr>
-    </w:p>
-    <w:p>
-      <w:pPr>
-        <w:pStyle w:val="Standard"/>
-        <w:jc w:val="both"/>
-      </w:pPr>
-    </w:p>
-    <w:p>
-      <w:pPr>
-        <w:pStyle w:val="Standard"/>
-        <w:jc w:val="both"/>
-      </w:pPr>
-    </w:p>
-    <w:p>
-      <w:pPr>
-        <w:pStyle w:val="Standard"/>
-        <w:jc w:val="both"/>
-      </w:pPr>
-    </w:p>
-    <w:p>
-      <w:pPr>
-        <w:pStyle w:val="Standard"/>
-        <w:jc w:val="both"/>
-      </w:pPr>
-    </w:p>
-    <w:p>
-      <w:pPr>
-        <w:pStyle w:val="Standard"/>
-        <w:jc w:val="both"/>
-      </w:pPr>
-    </w:p>
-    <w:p>
-      <w:pPr>
-        <w:pStyle w:val="Standard"/>
-        <w:jc w:val="both"/>
-      </w:pPr>
-    </w:p>
-    <w:p>
-      <w:pPr>
-        <w:pStyle w:val="Standard"/>
-        <w:jc w:val="both"/>
-      </w:pPr>
-    </w:p>
-    <w:p>
-      <w:pPr>
-        <w:pStyle w:val="Standard"/>
-        <w:jc w:val="both"/>
-      </w:pPr>
-    </w:p>
-    <w:p>
-      <w:pPr>
-        <w:pStyle w:val="Standard"/>
-        <w:jc w:val="both"/>
-      </w:pPr>
+    </w:p>
+    <w:p>
+      <w:pPr>
+        <w:pStyle w:val="Standard"/>
+        <w:jc w:val="both"/>
+      </w:pPr>
+    </w:p>
+    <w:p>
+      <w:pPr>
+        <w:pStyle w:val="Standard"/>
+        <w:jc w:val="both"/>
+      </w:pPr>
+    </w:p>
+    <w:p>
+      <w:pPr>
+        <w:pStyle w:val="Standard"/>
+        <w:jc w:val="both"/>
+      </w:pPr>
+    </w:p>
+    <w:p>
+      <w:pPr>
+        <w:pStyle w:val="Standard"/>
+        <w:jc w:val="both"/>
+      </w:pPr>
+    </w:p>
+    <w:p>
+      <w:pPr>
+        <w:pStyle w:val="Standard"/>
+        <w:jc w:val="both"/>
+      </w:pPr>
+    </w:p>
+    <w:p>
+      <w:pPr>
+        <w:pStyle w:val="Standard"/>
+        <w:jc w:val="both"/>
+      </w:pPr>
+    </w:p>
+    <w:p>
+      <w:pPr>
+        <w:pStyle w:val="Standard"/>
+        <w:jc w:val="both"/>
+      </w:pPr>
+    </w:p>
+    <w:p>
+      <w:pPr>
+        <w:pStyle w:val="Standard"/>
+        <w:jc w:val="both"/>
+      </w:pPr>
+    </w:p>
+    <w:p>
+      <w:pPr>
+        <w:pStyle w:val="Standard"/>
+        <w:jc w:val="both"/>
+      </w:pPr>
+    </w:p>
+    <w:p>
+      <w:pPr>
+        <w:pStyle w:val="Standard"/>
+        <w:jc w:val="both"/>
+      </w:pPr>
+    </w:p>
+    <w:p>
+      <w:pPr>
+        <w:pStyle w:val="Standard"/>
+        <w:jc w:val="both"/>
+      </w:pPr>
+    </w:p>
+    <w:p>
+      <w:pPr>
+        <w:pStyle w:val="Standard"/>
+        <w:jc w:val="both"/>
+      </w:pPr>
+    </w:p>
+    <w:p>
+      <w:pPr>
+        <w:pStyle w:val="Standard"/>
+        <w:jc w:val="both"/>
+      </w:pPr>
+    </w:p>
+    <w:p>
+      <w:pPr>
+        <w:pStyle w:val="Standard"/>
+        <w:jc w:val="both"/>
+      </w:pPr>
+    </w:p>
+    <w:p>
+      <w:pPr>
+        <w:pStyle w:val="Standard"/>
+        <w:jc w:val="both"/>
+      </w:pPr>
+      <w:r>
+        <w:t xml:space="preserve">    """</w:t>
+      </w:r>
+    </w:p>
+    <w:p>
+      <w:pPr>
+        <w:pStyle w:val="Standard"/>
+        <w:jc w:val="both"/>
+      </w:pPr>
+      <w:r>
+        <w:t xml:space="preserve">    Temple's components:</w:t>
+      </w:r>
+    </w:p>
+    <w:p>
+      <w:pPr>
+        <w:pStyle w:val="Standard"/>
+        <w:jc w:val="both"/>
+      </w:pPr>
+      <w:r>
+        <w:t xml:space="preserve">        </w:t>
+      </w:r>
+    </w:p>
+    <w:p>
+      <w:pPr>
+        <w:pStyle w:val="Standard"/>
+        <w:jc w:val="both"/>
+      </w:pPr>
+      <w:r>
+        <w:t xml:space="preserve">    - podium</w:t>
+      </w:r>
+    </w:p>
+    <w:p>
+      <w:pPr>
+        <w:pStyle w:val="Standard"/>
+        <w:jc w:val="both"/>
+      </w:pPr>
+      <w:r>
+        <w:t xml:space="preserve">    - column base</w:t>
+      </w:r>
+    </w:p>
+    <w:p>
+      <w:pPr>
+        <w:pStyle w:val="Standard"/>
+        <w:jc w:val="both"/>
+      </w:pPr>
+      <w:r>
+        <w:t xml:space="preserve">    - column pillars</w:t>
+      </w:r>
+    </w:p>
+    <w:p>
+      <w:pPr>
+        <w:pStyle w:val="Standard"/>
+        <w:jc w:val="both"/>
+      </w:pPr>
+      <w:r>
+        <w:t xml:space="preserve">    - temple body</w:t>
+      </w:r>
+    </w:p>
+    <w:p>
+      <w:pPr>
+        <w:pStyle w:val="Standard"/>
+        <w:jc w:val="both"/>
+      </w:pPr>
+      <w:r>
+        <w:t xml:space="preserve">    - Top</w:t>
+      </w:r>
+    </w:p>
+    <w:p>
+      <w:pPr>
+        <w:pStyle w:val="Standard"/>
+        <w:jc w:val="both"/>
+      </w:pPr>
+      <w:r>
+        <w:t xml:space="preserve">    - roof</w:t>
+      </w:r>
+    </w:p>
+    <w:p>
+      <w:pPr>
+        <w:pStyle w:val="Standard"/>
+        <w:jc w:val="both"/>
+      </w:pPr>
+      <w:r>
+        <w:t xml:space="preserve">    - Dome</w:t>
+      </w:r>
+    </w:p>
+    <w:p>
+      <w:pPr>
+        <w:pStyle w:val="Standard"/>
+        <w:jc w:val="both"/>
+      </w:pPr>
+      <w:r>
+        <w:t xml:space="preserve">    - Stairs</w:t>
+      </w:r>
+    </w:p>
+    <w:p>
+      <w:pPr>
+        <w:pStyle w:val="Standard"/>
+        <w:jc w:val="both"/>
+      </w:pPr>
+      <w:r>
+        <w:t xml:space="preserve">    """</w:t>
+      </w:r>
+    </w:p>
+    <w:p>
+      <w:pPr>
+        <w:pStyle w:val="Standard"/>
+        <w:jc w:val="both"/>
+      </w:pPr>
+      <w:r>
+        <w:t xml:space="preserve">    '''</w:t>
+      </w:r>
+    </w:p>
+    <w:p>
+      <w:pPr>
+        <w:pStyle w:val="Standard"/>
+        <w:jc w:val="both"/>
+      </w:pPr>
+      <w:r>
+        <w:t xml:space="preserve">    Ideas for randomization :</w:t>
+      </w:r>
+    </w:p>
+    <w:p>
+      <w:pPr>
+        <w:pStyle w:val="Standard"/>
+        <w:jc w:val="both"/>
+      </w:pPr>
+      <w:r>
+        <w:t xml:space="preserve">        </w:t>
+      </w:r>
+    </w:p>
+    <w:p>
+      <w:pPr>
+        <w:pStyle w:val="Standard"/>
+        <w:jc w:val="both"/>
+      </w:pPr>
+      <w:r>
+        <w:t xml:space="preserve">        -body type (dome or square)</w:t>
+      </w:r>
+    </w:p>
+    <w:p>
+      <w:pPr>
+        <w:pStyle w:val="Standard"/>
+        <w:jc w:val="both"/>
+      </w:pPr>
+      <w:r>
+        <w:t xml:space="preserve">        -Height</w:t>
+      </w:r>
+    </w:p>
+    <w:p>
+      <w:pPr>
+        <w:pStyle w:val="Standard"/>
+        <w:jc w:val="both"/>
+      </w:pPr>
+      <w:r>
+        <w:t xml:space="preserve">        -Orders (Number of columns in front and side</w:t>
+      </w:r>
+    </w:p>
+    <w:p>
+      <w:pPr>
+        <w:pStyle w:val="Standard"/>
+        <w:jc w:val="both"/>
+      </w:pPr>
+      <w:r>
+        <w:t xml:space="preserve">        -Size Of the pillars</w:t>
+      </w:r>
+    </w:p>
+    <w:p>
+      <w:pPr>
+        <w:pStyle w:val="Standard"/>
+        <w:jc w:val="both"/>
+      </w:pPr>
+      <w:r>
+        <w:t xml:space="preserve">        -The type of order (Ionian, Doric, Corinthian, Composite)</w:t>
+      </w:r>
+    </w:p>
+    <w:p>
+      <w:pPr>
+        <w:pStyle w:val="Standard"/>
+        <w:jc w:val="both"/>
+      </w:pPr>
+      <w:r>
+        <w:t xml:space="preserve">        -Fluted vs unfluted</w:t>
+      </w:r>
+    </w:p>
+    <w:p>
+      <w:pPr>
+        <w:pStyle w:val="Standard"/>
+        <w:jc w:val="both"/>
+      </w:pPr>
+      <w:r>
+        <w:t xml:space="preserve">        -Material/texture</w:t>
+      </w:r>
+    </w:p>
+    <w:p>
+      <w:pPr>
+        <w:pStyle w:val="Standard"/>
+        <w:jc w:val="both"/>
+      </w:pPr>
+      <w:r>
+        <w:t xml:space="preserve">        -woreness? (small probability that it is just a bunch of broken pillars, like the temple of Apollo)</w:t>
+      </w:r>
+    </w:p>
+    <w:p>
+      <w:pPr>
+        <w:pStyle w:val="Standard"/>
+        <w:jc w:val="both"/>
+      </w:pPr>
+      <w:r>
+        <w:t xml:space="preserve">    </w:t>
+      </w:r>
+    </w:p>
+    <w:p>
+      <w:pPr>
+        <w:pStyle w:val="Standard"/>
+        <w:jc w:val="both"/>
+      </w:pPr>
+      <w:r>
+        <w:t xml:space="preserve">    '''</w:t>
+      </w:r>
+    </w:p>
+    <w:p>
+      <w:pPr>
+        <w:pStyle w:val="Standard"/>
+        <w:jc w:val="both"/>
+      </w:pPr>
+      <w:r>
+        <w:t xml:space="preserve">    </w:t>
+      </w:r>
+    </w:p>
+    <w:p>
+      <w:pPr>
+        <w:pStyle w:val="Standard"/>
+        <w:jc w:val="both"/>
+      </w:pPr>
+    </w:p>
+    <w:p>
+      <w:pPr>
+        <w:pStyle w:val="Standard"/>
+        <w:jc w:val="both"/>
+      </w:pPr>
+    </w:p>
+    <w:p>
+      <w:pPr>
+        <w:pStyle w:val="Standard"/>
+        <w:jc w:val="both"/>
+      </w:pPr>
+    </w:p>
+    <w:p>
+      <w:pPr>
+        <w:pStyle w:val="Standard"/>
+        <w:jc w:val="both"/>
+      </w:pPr>
+    </w:p>
+    <w:p>
+      <w:pPr>
+        <w:pStyle w:val="Standard"/>
+        <w:jc w:val="both"/>
+      </w:pPr>
+    </w:p>
+    <w:p>
+      <w:pPr>
+        <w:pStyle w:val="Standard"/>
+        <w:jc w:val="both"/>
+      </w:pPr>
+    </w:p>
+    <w:p>
+      <w:pPr>
+        <w:pStyle w:val="Standard"/>
+        <w:jc w:val="both"/>
+      </w:pPr>
+    </w:p>
+    <w:p>
+      <w:pPr>
+        <w:pStyle w:val="Standard"/>
+        <w:jc w:val="both"/>
+      </w:pPr>
+    </w:p>
+    <w:p>
+      <w:pPr>
+        <w:pStyle w:val="Standard"/>
+        <w:jc w:val="both"/>
+      </w:pPr>
+    </w:p>
+    <w:p>
+      <w:pPr>
+        <w:pStyle w:val="Standard"/>
+        <w:jc w:val="both"/>
+      </w:pPr>
+    </w:p>
+    <w:p>
+      <w:pPr>
+        <w:pStyle w:val="Standard"/>
+        <w:jc w:val="both"/>
+      </w:pPr>
+    </w:p>
+    <w:p>
+      <w:pPr>
+        <w:pStyle w:val="Standard"/>
+        <w:jc w:val="both"/>
+      </w:pPr>
+    </w:p>
+    <w:p>
+      <w:pPr>
+        <w:pStyle w:val="Standard"/>
+        <w:jc w:val="both"/>
+      </w:pPr>
+    </w:p>
+    <w:p>
+      <w:pPr>
+        <w:pStyle w:val="Standard"/>
+        <w:jc w:val="both"/>
+      </w:pPr>
+    </w:p>
+    <w:p>
+      <w:pPr>
+        <w:pStyle w:val="Standard"/>
+        <w:jc w:val="both"/>
+      </w:pPr>
+    </w:p>
+    <w:p>
+      <w:pPr>
+        <w:pStyle w:val="Standard"/>
+        <w:jc w:val="both"/>
+      </w:pPr>
+    </w:p>
+    <w:p>
+      <w:pPr>
+        <w:pStyle w:val="Standard"/>
+        <w:jc w:val="both"/>
+      </w:pPr>
+      <w:r>
+        <w:t>1. Operation instruction</w:t>
+      </w:r>
     </w:p>
     <w:p>
       <w:pPr>
@@ -565,6 +892,51 @@
       <w:r>
         <w:t>Recommended range:</w:t>
       </w:r>
+    </w:p>
+    <w:p>
+      <w:pPr>
+        <w:pStyle w:val="Standard"/>
+        <w:jc w:val="both"/>
+      </w:pPr>
+    </w:p>
+    <w:p>
+      <w:pPr>
+        <w:pStyle w:val="Standard"/>
+        <w:jc w:val="both"/>
+      </w:pPr>
+      <w:r>
+        <w:t>Experimental extensions:</w:t>
+      </w:r>
+    </w:p>
+    <w:p>
+      <w:pPr>
+        <w:pStyle w:val="Standard"/>
+        <w:jc w:val="both"/>
+      </w:pPr>
+    </w:p>
+    <w:p>
+      <w:pPr>
+        <w:pStyle w:val="Standard"/>
+        <w:jc w:val="both"/>
+      </w:pPr>
+      <w:r>
+        <w:t>1. The use of “realistic” texture</w:t>
+      </w:r>
+    </w:p>
+    <w:p>
+      <w:pPr>
+        <w:pStyle w:val="Standard"/>
+        <w:jc w:val="both"/>
+      </w:pPr>
+      <w:r>
+        <w:t>2. Crack</w:t>
+      </w:r>
+    </w:p>
+    <w:p>
+      <w:pPr>
+        <w:pStyle w:val="Standard"/>
+        <w:jc w:val="both"/>
+      </w:pPr>
     </w:p>
     <w:p>
       <w:pPr>
@@ -631,9 +1003,9 @@
 <file path=word/numbering.xml><?xml version="1.0" encoding="utf-8"?>
 <w:numbering xmlns:wpc="http://schemas.microsoft.com/office/word/2010/wordprocessingCanvas" xmlns:mo="http://schemas.microsoft.com/office/mac/office/2008/main" xmlns:mc="http://schemas.openxmlformats.org/markup-compatibility/2006" xmlns:mv="urn:schemas-microsoft-com:mac:vml" xmlns:o="urn:schemas-microsoft-com:office:office" xmlns:r="http://schemas.openxmlformats.org/officeDocument/2006/relationships" xmlns:m="http://schemas.openxmlformats.org/officeDocument/2006/math" xmlns:v="urn:schemas-microsoft-com:vml" xmlns:wp14="http://schemas.microsoft.com/office/word/2010/wordprocessingDrawing" xmlns:wp="http://schemas.openxmlformats.org/drawingml/2006/wordprocessingDrawing" xmlns:w10="urn:schemas-microsoft-com:office:word" xmlns:w="http://schemas.openxmlformats.org/wordprocessingml/2006/main" xmlns:w14="http://schemas.microsoft.com/office/word/2010/wordml" xmlns:w15="http://schemas.microsoft.com/office/word/2012/wordml" xmlns:wpg="http://schemas.microsoft.com/office/word/2010/wordprocessingGroup" xmlns:wpi="http://schemas.microsoft.com/office/word/2010/wordprocessingInk" xmlns:wne="http://schemas.microsoft.com/office/word/2006/wordml" xmlns:wps="http://schemas.microsoft.com/office/word/2010/wordprocessingShape" mc:Ignorable="w14 w15 wp14">
   <w:abstractNum w:abstractNumId="0">
-    <w:nsid w:val="0CFF3DE2"/>
+    <w:nsid w:val="11C0210C"/>
     <w:multiLevelType w:val="multilevel"/>
-    <w:tmpl w:val="9E62B406"/>
+    <w:tmpl w:val="2486942C"/>
     <w:lvl w:ilvl="0">
       <w:numFmt w:val="bullet"/>
       <w:lvlText w:val="•"/>
@@ -735,19 +1107,18 @@
     </w:lvl>
   </w:abstractNum>
   <w:abstractNum w:abstractNumId="1">
-    <w:nsid w:val="53B2115B"/>
+    <w:nsid w:val="31246979"/>
     <w:multiLevelType w:val="multilevel"/>
-    <w:tmpl w:val="375AE4A4"/>
+    <w:tmpl w:val="46F22FC6"/>
     <w:lvl w:ilvl="0">
-      <w:start w:val="1"/>
-      <w:numFmt w:val="decimal"/>
-      <w:lvlText w:val="%1."/>
+      <w:numFmt w:val="bullet"/>
+      <w:lvlText w:val="•"/>
       <w:lvlJc w:val="left"/>
       <w:pPr>
         <w:ind w:left="720" w:hanging="360"/>
       </w:pPr>
       <w:rPr>
-        <w:rFonts w:ascii="Liberation Serif" w:eastAsia="Noto Sans CJK SC Regular" w:hAnsi="Liberation Serif" w:cs="FreeSans"/>
+        <w:rFonts w:ascii="OpenSymbol" w:eastAsia="OpenSymbol" w:hAnsi="OpenSymbol" w:cs="OpenSymbol"/>
       </w:rPr>
     </w:lvl>
     <w:lvl w:ilvl="1">
@@ -840,10 +1211,10 @@
     </w:lvl>
   </w:abstractNum>
   <w:num w:numId="1">
-    <w:abstractNumId w:val="0"/>
+    <w:abstractNumId w:val="1"/>
   </w:num>
   <w:num w:numId="2">
-    <w:abstractNumId w:val="1"/>
+    <w:abstractNumId w:val="0"/>
   </w:num>
 </w:numbering>
 </file>

</xml_diff>